<commit_message>
feat: update sabapab notes (workbench)
</commit_message>
<xml_diff>
--- a/sapabap_notes.docx
+++ b/sapabap_notes.docx
@@ -19,15 +19,15 @@
         <mc:AlternateContent>
           <mc:Choice Requires="wps">
             <w:drawing>
-              <wp:anchor distT="0" distB="0" distL="0" distR="0" simplePos="0" relativeHeight="251658752" behindDoc="0" locked="0" layoutInCell="1" allowOverlap="1" wp14:anchorId="51E6A819" wp14:editId="6DDBC24B">
+              <wp:anchor distT="0" distB="0" distL="0" distR="0" simplePos="0" relativeHeight="251658752" behindDoc="0" locked="0" layoutInCell="1" allowOverlap="1" wp14:anchorId="51E6A819" wp14:editId="6858CBB5">
                 <wp:simplePos x="0" y="0"/>
                 <wp:positionH relativeFrom="page">
-                  <wp:posOffset>163902</wp:posOffset>
+                  <wp:posOffset>165100</wp:posOffset>
                 </wp:positionH>
                 <wp:positionV relativeFrom="paragraph">
-                  <wp:posOffset>64219</wp:posOffset>
+                  <wp:posOffset>63500</wp:posOffset>
                 </wp:positionV>
-                <wp:extent cx="1857375" cy="1483743"/>
+                <wp:extent cx="1857375" cy="1955800"/>
                 <wp:effectExtent l="0" t="0" r="0" b="0"/>
                 <wp:wrapNone/>
                 <wp:docPr id="6" name="Textbox 6"/>
@@ -43,7 +43,7 @@
                       <wps:spPr>
                         <a:xfrm>
                           <a:off x="0" y="0"/>
-                          <a:ext cx="1857375" cy="1483743"/>
+                          <a:ext cx="1857375" cy="1955800"/>
                         </a:xfrm>
                         <a:prstGeom prst="rect">
                           <a:avLst/>
@@ -260,6 +260,67 @@
                                 </w:p>
                               </w:tc>
                             </w:tr>
+                            <w:tr>
+                              <w:trPr>
+                                <w:trHeight w:val="720"/>
+                              </w:trPr>
+                              <w:tc>
+                                <w:tcPr>
+                                  <w:tcW w:w="720" w:type="dxa"/>
+                                  <w:vAlign w:val="center"/>
+                                </w:tcPr>
+                                <w:p>
+                                  <w:pPr>
+                                    <w:pStyle w:val="TableParagraph"/>
+                                    <w:spacing w:before="0"/>
+                                    <w:ind w:left="0" w:right="130"/>
+                                    <w:rPr>
+                                      <w:rFonts w:ascii="Calibri Light"/>
+                                      <w:color w:val="44536A"/>
+                                      <w:spacing w:val="-5"/>
+                                      <w:sz w:val="44"/>
+                                    </w:rPr>
+                                  </w:pPr>
+                                  <w:r>
+                                    <w:rPr>
+                                      <w:rFonts w:ascii="Calibri Light"/>
+                                      <w:color w:val="44536A"/>
+                                      <w:spacing w:val="-5"/>
+                                      <w:sz w:val="44"/>
+                                    </w:rPr>
+                                    <w:t>04</w:t>
+                                  </w:r>
+                                </w:p>
+                              </w:tc>
+                              <w:tc>
+                                <w:tcPr>
+                                  <w:tcW w:w="2278" w:type="dxa"/>
+                                  <w:vAlign w:val="center"/>
+                                </w:tcPr>
+                                <w:p>
+                                  <w:pPr>
+                                    <w:pStyle w:val="TableParagraph"/>
+                                    <w:spacing w:before="41"/>
+                                    <w:ind w:left="0"/>
+                                    <w:rPr>
+                                      <w:rFonts w:ascii="Calibri Light" w:hAnsi="Calibri Light" w:cs="Calibri Light"/>
+                                      <w:color w:val="44536A"/>
+                                      <w:spacing w:val="-2"/>
+                                      <w:sz w:val="24"/>
+                                    </w:rPr>
+                                  </w:pPr>
+                                  <w:r>
+                                    <w:rPr>
+                                      <w:rFonts w:ascii="Calibri Light" w:hAnsi="Calibri Light" w:cs="Calibri Light"/>
+                                      <w:color w:val="44536A"/>
+                                      <w:spacing w:val="-2"/>
+                                      <w:sz w:val="24"/>
+                                    </w:rPr>
+                                    <w:t>Workbench</w:t>
+                                  </w:r>
+                                </w:p>
+                              </w:tc>
+                            </w:tr>
                           </w:tbl>
                           <w:p>
                             <w:pPr>
@@ -289,7 +350,7 @@
                 <v:stroke joinstyle="miter"/>
                 <v:path gradientshapeok="t" o:connecttype="rect"/>
               </v:shapetype>
-              <v:shape id="Textbox 6" o:spid="_x0000_s1026" type="#_x0000_t202" style="position:absolute;left:0;text-align:left;margin-left:12.9pt;margin-top:5.05pt;width:146.25pt;height:116.85pt;z-index:251658752;visibility:visible;mso-wrap-style:square;mso-width-percent:0;mso-height-percent:0;mso-wrap-distance-left:0;mso-wrap-distance-top:0;mso-wrap-distance-right:0;mso-wrap-distance-bottom:0;mso-position-horizontal:absolute;mso-position-horizontal-relative:page;mso-position-vertical:absolute;mso-position-vertical-relative:text;mso-width-percent:0;mso-height-percent:0;mso-width-relative:margin;mso-height-relative:margin;v-text-anchor:top" o:gfxdata="UEsDBBQABgAIAAAAIQC2gziS/gAAAOEBAAATAAAAW0NvbnRlbnRfVHlwZXNdLnhtbJSRQU7DMBBF&#10;90jcwfIWJU67QAgl6YK0S0CoHGBkTxKLZGx5TGhvj5O2G0SRWNoz/78nu9wcxkFMGNg6quQqL6RA&#10;0s5Y6ir5vt9lD1JwBDIwOMJKHpHlpr69KfdHjyxSmriSfYz+USnWPY7AufNIadK6MEJMx9ApD/oD&#10;OlTrorhX2lFEilmcO2RdNtjC5xDF9pCuTyYBB5bi6bQ4syoJ3g9WQ0ymaiLzg5KdCXlKLjvcW893&#10;SUOqXwnz5DrgnHtJTxOsQfEKIT7DmDSUCaxw7Rqn8787ZsmRM9e2VmPeBN4uqYvTtW7jvijg9N/y&#10;JsXecLq0q+WD6m8AAAD//wMAUEsDBBQABgAIAAAAIQA4/SH/1gAAAJQBAAALAAAAX3JlbHMvLnJl&#10;bHOkkMFqwzAMhu+DvYPRfXGawxijTi+j0GvpHsDYimMaW0Yy2fr2M4PBMnrbUb/Q94l/f/hMi1qR&#10;JVI2sOt6UJgd+ZiDgffL8ekFlFSbvV0oo4EbChzGx4f9GRdb25HMsYhqlCwG5lrLq9biZkxWOiqY&#10;22YiTra2kYMu1l1tQD30/bPm3wwYN0x18gb45AdQl1tp5j/sFB2T0FQ7R0nTNEV3j6o9feQzro1i&#10;OWA14Fm+Q8a1a8+Bvu/d/dMb2JY5uiPbhG/ktn4cqGU/er3pcvwCAAD//wMAUEsDBBQABgAIAAAA&#10;IQB/WauAlgEAABwDAAAOAAAAZHJzL2Uyb0RvYy54bWysUsFu2zAMvQ/YPwi6N06adgmMOMW6YsOA&#10;YivQ9gMUWYqNWaJGKrHz96MUJxna27ALTZnU43uPWt0NrhN7g9SCr+RsMpXCeA1167eVfH35erWU&#10;gqLyterAm0oeDMm79ccPqz6U5hoa6GqDgkE8lX2oZBNjKIuCdGOcogkE47loAZ2KfMRtUaPqGd11&#10;xfV0+qnoAeuAoA0R/304FuU641trdPxpLZkoukoyt5gj5rhJsVivVLlFFZpWjzTUP7BwqvU89Az1&#10;oKISO2zfQblWIxDYONHgCrC21SZrYDWz6Rs1z40KJmthcyicbaL/B6t/7J/DE4o43MPAC8wiKDyC&#10;/kXsTdEHKsee5CmVxN1J6GDRpS9LEHyRvT2c/TRDFDqhLW8X88WtFJprs5vlfHEzT44Xl+sBKX4z&#10;4ERKKom8sExB7R8pHltPLSObI4FEJQ6bgVtSuoH6wCp6XmQl6fdOoZGi++7ZqbT1U4KnZHNKMHZf&#10;IL+NJMbD510E2+bJF9xxMq8gcx+fS9rx3+fcdXnU6z8AAAD//wMAUEsDBBQABgAIAAAAIQDUtJin&#10;3gAAAAkBAAAPAAAAZHJzL2Rvd25yZXYueG1sTI/BTsMwDIbvSLxD5EncWNIVptI1nSYEJyREVw4c&#10;0yZrozVOabKtvD3mNI729+v352I7u4GdzRSsRwnJUgAz2HptsZPwWb/eZ8BCVKjV4NFI+DEBtuXt&#10;TaFy7S9YmfM+doxKMORKQh/jmHMe2t44FZZ+NEjs4CenIo1Tx/WkLlTuBr4SYs2dskgXejWa5960&#10;x/3JSdh9YfViv9+bj+pQ2bp+Evi2Pkp5t5h3G2DRzPEahj99UoeSnBp/Qh3YIGH1SOaR9iIBRjxN&#10;shRYQ+AhzYCXBf//QfkLAAD//wMAUEsBAi0AFAAGAAgAAAAhALaDOJL+AAAA4QEAABMAAAAAAAAA&#10;AAAAAAAAAAAAAFtDb250ZW50X1R5cGVzXS54bWxQSwECLQAUAAYACAAAACEAOP0h/9YAAACUAQAA&#10;CwAAAAAAAAAAAAAAAAAvAQAAX3JlbHMvLnJlbHNQSwECLQAUAAYACAAAACEAf1mrgJYBAAAcAwAA&#10;DgAAAAAAAAAAAAAAAAAuAgAAZHJzL2Uyb0RvYy54bWxQSwECLQAUAAYACAAAACEA1LSYp94AAAAJ&#10;AQAADwAAAAAAAAAAAAAAAADwAwAAZHJzL2Rvd25yZXYueG1sUEsFBgAAAAAEAAQA8wAAAPsEAAAA&#10;AA==&#10;" filled="f" stroked="f">
+              <v:shape id="Textbox 6" o:spid="_x0000_s1026" type="#_x0000_t202" style="position:absolute;left:0;text-align:left;margin-left:13pt;margin-top:5pt;width:146.25pt;height:154pt;z-index:251658752;visibility:visible;mso-wrap-style:square;mso-width-percent:0;mso-height-percent:0;mso-wrap-distance-left:0;mso-wrap-distance-top:0;mso-wrap-distance-right:0;mso-wrap-distance-bottom:0;mso-position-horizontal:absolute;mso-position-horizontal-relative:page;mso-position-vertical:absolute;mso-position-vertical-relative:text;mso-width-percent:0;mso-height-percent:0;mso-width-relative:margin;mso-height-relative:margin;v-text-anchor:top" o:gfxdata="UEsDBBQABgAIAAAAIQC2gziS/gAAAOEBAAATAAAAW0NvbnRlbnRfVHlwZXNdLnhtbJSRQU7DMBBF&#10;90jcwfIWJU67QAgl6YK0S0CoHGBkTxKLZGx5TGhvj5O2G0SRWNoz/78nu9wcxkFMGNg6quQqL6RA&#10;0s5Y6ir5vt9lD1JwBDIwOMJKHpHlpr69KfdHjyxSmriSfYz+USnWPY7AufNIadK6MEJMx9ApD/oD&#10;OlTrorhX2lFEilmcO2RdNtjC5xDF9pCuTyYBB5bi6bQ4syoJ3g9WQ0ymaiLzg5KdCXlKLjvcW893&#10;SUOqXwnz5DrgnHtJTxOsQfEKIT7DmDSUCaxw7Rqn8787ZsmRM9e2VmPeBN4uqYvTtW7jvijg9N/y&#10;JsXecLq0q+WD6m8AAAD//wMAUEsDBBQABgAIAAAAIQA4/SH/1gAAAJQBAAALAAAAX3JlbHMvLnJl&#10;bHOkkMFqwzAMhu+DvYPRfXGawxijTi+j0GvpHsDYimMaW0Yy2fr2M4PBMnrbUb/Q94l/f/hMi1qR&#10;JVI2sOt6UJgd+ZiDgffL8ekFlFSbvV0oo4EbChzGx4f9GRdb25HMsYhqlCwG5lrLq9biZkxWOiqY&#10;22YiTra2kYMu1l1tQD30/bPm3wwYN0x18gb45AdQl1tp5j/sFB2T0FQ7R0nTNEV3j6o9feQzro1i&#10;OWA14Fm+Q8a1a8+Bvu/d/dMb2JY5uiPbhG/ktn4cqGU/er3pcvwCAAD//wMAUEsDBBQABgAIAAAA&#10;IQDKS5XQlQEAABwDAAAOAAAAZHJzL2Uyb0RvYy54bWysUsGO0zAQvSPxD5bv1OmisiVqugJWIKQV&#10;rLTwAa5jNxGxx8y4Tfr3jL1pi+CGuEzGmfGb9954czf5QRwtUg+hkctFJYUNBto+7Bv5/dvHV2sp&#10;KOnQ6gGCbeTJkrzbvnyxGWNtb6CDobUoGCRQPcZGdinFWikynfWaFhBt4KID9DrxEfeqRT0yuh/U&#10;TVW9USNgGxGMJeK/989FuS34zlmTvjpHNomhkcwtlYgl7nJU242u96hj15uZhv4HFl73gYdeoO51&#10;0uKA/V9QvjcIBC4tDHgFzvXGFg2sZln9oeap09EWLWwOxYtN9P9gzZfjU3xEkab3MPECiwiKD2B+&#10;EHujxkj13JM9pZq4OwudHPr8ZQmCL7K3p4ufdkrCZLT16vb17UoKw7Xl29VqXRXH1fV6REqfLHiR&#10;k0YiL6xQ0McHSpmArs8tM5tnAplKmnYTt+R0B+2JVYy8yEbSz4NGK8XwObBTeevnBM/J7pxgGj5A&#10;eRtZTIB3hwSuL5OvuPNkXkEhND+XvOPfz6Xr+qi3vwAAAP//AwBQSwMEFAAGAAgAAAAhAI81sB/d&#10;AAAACQEAAA8AAABkcnMvZG93bnJldi54bWxMj81OwzAQhO9IvIO1SNyo3SKiEuJUFYITEiINB45O&#10;vE2sxusQu214exYucNqfWc1+U2xmP4gTTtEF0rBcKBBIbbCOOg3v9fPNGkRMhqwZAqGGL4ywKS8v&#10;CpPbcKYKT7vUCTahmBsNfUpjLmVse/QmLsKIxNo+TN4kHqdO2smc2dwPcqVUJr1xxB96M+Jjj+1h&#10;d/Qath9UPbnP1+at2leuru8VvWQHra+v5u0DiIRz+juGH3xGh5KZmnAkG8WgYZVxlMR7xZX12+X6&#10;DkTz2yiQZSH/Jyi/AQAA//8DAFBLAQItABQABgAIAAAAIQC2gziS/gAAAOEBAAATAAAAAAAAAAAA&#10;AAAAAAAAAABbQ29udGVudF9UeXBlc10ueG1sUEsBAi0AFAAGAAgAAAAhADj9If/WAAAAlAEAAAsA&#10;AAAAAAAAAAAAAAAALwEAAF9yZWxzLy5yZWxzUEsBAi0AFAAGAAgAAAAhAMpLldCVAQAAHAMAAA4A&#10;AAAAAAAAAAAAAAAALgIAAGRycy9lMm9Eb2MueG1sUEsBAi0AFAAGAAgAAAAhAI81sB/dAAAACQEA&#10;AA8AAAAAAAAAAAAAAAAA7wMAAGRycy9kb3ducmV2LnhtbFBLBQYAAAAABAAEAPMAAAD5BAAAAAA=&#10;" filled="f" stroked="f">
                 <v:textbox inset="0,0,0,0">
                   <w:txbxContent>
                     <w:tbl>
@@ -501,6 +562,67 @@
                           </w:p>
                         </w:tc>
                       </w:tr>
+                      <w:tr>
+                        <w:trPr>
+                          <w:trHeight w:val="720"/>
+                        </w:trPr>
+                        <w:tc>
+                          <w:tcPr>
+                            <w:tcW w:w="720" w:type="dxa"/>
+                            <w:vAlign w:val="center"/>
+                          </w:tcPr>
+                          <w:p>
+                            <w:pPr>
+                              <w:pStyle w:val="TableParagraph"/>
+                              <w:spacing w:before="0"/>
+                              <w:ind w:left="0" w:right="130"/>
+                              <w:rPr>
+                                <w:rFonts w:ascii="Calibri Light"/>
+                                <w:color w:val="44536A"/>
+                                <w:spacing w:val="-5"/>
+                                <w:sz w:val="44"/>
+                              </w:rPr>
+                            </w:pPr>
+                            <w:r>
+                              <w:rPr>
+                                <w:rFonts w:ascii="Calibri Light"/>
+                                <w:color w:val="44536A"/>
+                                <w:spacing w:val="-5"/>
+                                <w:sz w:val="44"/>
+                              </w:rPr>
+                              <w:t>04</w:t>
+                            </w:r>
+                          </w:p>
+                        </w:tc>
+                        <w:tc>
+                          <w:tcPr>
+                            <w:tcW w:w="2278" w:type="dxa"/>
+                            <w:vAlign w:val="center"/>
+                          </w:tcPr>
+                          <w:p>
+                            <w:pPr>
+                              <w:pStyle w:val="TableParagraph"/>
+                              <w:spacing w:before="41"/>
+                              <w:ind w:left="0"/>
+                              <w:rPr>
+                                <w:rFonts w:ascii="Calibri Light" w:hAnsi="Calibri Light" w:cs="Calibri Light"/>
+                                <w:color w:val="44536A"/>
+                                <w:spacing w:val="-2"/>
+                                <w:sz w:val="24"/>
+                              </w:rPr>
+                            </w:pPr>
+                            <w:r>
+                              <w:rPr>
+                                <w:rFonts w:ascii="Calibri Light" w:hAnsi="Calibri Light" w:cs="Calibri Light"/>
+                                <w:color w:val="44536A"/>
+                                <w:spacing w:val="-2"/>
+                                <w:sz w:val="24"/>
+                              </w:rPr>
+                              <w:t>Workbench</w:t>
+                            </w:r>
+                          </w:p>
+                        </w:tc>
+                      </w:tr>
                     </w:tbl>
                     <w:p>
                       <w:pPr>
@@ -550,7 +672,7 @@
       <w:r>
         <w:fldChar w:fldCharType="separate"/>
       </w:r>
-      <w:hyperlink w:anchor="_Toc192863042" w:history="1">
+      <w:hyperlink w:anchor="_Toc193143013" w:history="1">
         <w:r>
           <w:rPr>
             <w:rStyle w:val="Hiperligao"/>
@@ -577,7 +699,7 @@
             <w:noProof/>
             <w:webHidden/>
           </w:rPr>
-          <w:instrText xml:space="preserve"> PAGEREF _Toc192863042 \h </w:instrText>
+          <w:instrText xml:space="preserve"> PAGEREF _Toc193143013 \h </w:instrText>
         </w:r>
         <w:r>
           <w:rPr>
@@ -624,7 +746,7 @@
           <w14:ligatures w14:val="standardContextual"/>
         </w:rPr>
       </w:pPr>
-      <w:hyperlink w:anchor="_Toc192863043" w:history="1">
+      <w:hyperlink w:anchor="_Toc193143014" w:history="1">
         <w:r>
           <w:rPr>
             <w:rStyle w:val="Hiperligao"/>
@@ -651,7 +773,7 @@
             <w:noProof/>
             <w:webHidden/>
           </w:rPr>
-          <w:instrText xml:space="preserve"> PAGEREF _Toc192863043 \h </w:instrText>
+          <w:instrText xml:space="preserve"> PAGEREF _Toc193143014 \h </w:instrText>
         </w:r>
         <w:r>
           <w:rPr>
@@ -698,7 +820,7 @@
           <w14:ligatures w14:val="standardContextual"/>
         </w:rPr>
       </w:pPr>
-      <w:hyperlink w:anchor="_Toc192863044" w:history="1">
+      <w:hyperlink w:anchor="_Toc193143015" w:history="1">
         <w:r>
           <w:rPr>
             <w:rStyle w:val="Hiperligao"/>
@@ -725,7 +847,7 @@
             <w:noProof/>
             <w:webHidden/>
           </w:rPr>
-          <w:instrText xml:space="preserve"> PAGEREF _Toc192863044 \h </w:instrText>
+          <w:instrText xml:space="preserve"> PAGEREF _Toc193143015 \h </w:instrText>
         </w:r>
         <w:r>
           <w:rPr>
@@ -774,7 +896,7 @@
           <w14:ligatures w14:val="standardContextual"/>
         </w:rPr>
       </w:pPr>
-      <w:hyperlink w:anchor="_Toc192863045" w:history="1">
+      <w:hyperlink w:anchor="_Toc193143016" w:history="1">
         <w:r>
           <w:rPr>
             <w:rStyle w:val="Hiperligao"/>
@@ -802,7 +924,7 @@
             <w:noProof/>
             <w:webHidden/>
           </w:rPr>
-          <w:instrText xml:space="preserve"> PAGEREF _Toc192863045 \h </w:instrText>
+          <w:instrText xml:space="preserve"> PAGEREF _Toc193143016 \h </w:instrText>
         </w:r>
         <w:r>
           <w:rPr>
@@ -836,6 +958,234 @@
     <w:p>
       <w:pPr>
         <w:pStyle w:val="ndice1"/>
+        <w:tabs>
+          <w:tab w:val="right" w:leader="dot" w:pos="11334"/>
+        </w:tabs>
+        <w:rPr>
+          <w:rFonts w:asciiTheme="minorHAnsi" w:eastAsiaTheme="minorEastAsia" w:hAnsiTheme="minorHAnsi" w:cstheme="minorBidi"/>
+          <w:noProof/>
+          <w:kern w:val="2"/>
+          <w:sz w:val="24"/>
+          <w:szCs w:val="24"/>
+          <w:lang w:val="en-US"/>
+          <w14:ligatures w14:val="standardContextual"/>
+        </w:rPr>
+      </w:pPr>
+      <w:hyperlink w:anchor="_Toc193143017" w:history="1">
+        <w:r>
+          <w:rPr>
+            <w:rStyle w:val="Hiperligao"/>
+            <w:noProof/>
+          </w:rPr>
+          <w:t>Workbench</w:t>
+        </w:r>
+        <w:r>
+          <w:rPr>
+            <w:noProof/>
+            <w:webHidden/>
+          </w:rPr>
+          <w:tab/>
+        </w:r>
+        <w:r>
+          <w:rPr>
+            <w:noProof/>
+            <w:webHidden/>
+          </w:rPr>
+          <w:fldChar w:fldCharType="begin"/>
+        </w:r>
+        <w:r>
+          <w:rPr>
+            <w:noProof/>
+            <w:webHidden/>
+          </w:rPr>
+          <w:instrText xml:space="preserve"> PAGEREF _Toc193143017 \h </w:instrText>
+        </w:r>
+        <w:r>
+          <w:rPr>
+            <w:noProof/>
+            <w:webHidden/>
+          </w:rPr>
+        </w:r>
+        <w:r>
+          <w:rPr>
+            <w:noProof/>
+            <w:webHidden/>
+          </w:rPr>
+          <w:fldChar w:fldCharType="separate"/>
+        </w:r>
+        <w:r>
+          <w:rPr>
+            <w:noProof/>
+            <w:webHidden/>
+          </w:rPr>
+          <w:t>6</w:t>
+        </w:r>
+        <w:r>
+          <w:rPr>
+            <w:noProof/>
+            <w:webHidden/>
+          </w:rPr>
+          <w:fldChar w:fldCharType="end"/>
+        </w:r>
+      </w:hyperlink>
+    </w:p>
+    <w:p>
+      <w:pPr>
+        <w:pStyle w:val="ndice2"/>
+        <w:tabs>
+          <w:tab w:val="right" w:leader="dot" w:pos="11334"/>
+        </w:tabs>
+        <w:rPr>
+          <w:rFonts w:asciiTheme="minorHAnsi" w:eastAsiaTheme="minorEastAsia" w:hAnsiTheme="minorHAnsi" w:cstheme="minorBidi"/>
+          <w:b w:val="0"/>
+          <w:bCs w:val="0"/>
+          <w:noProof/>
+          <w:kern w:val="2"/>
+          <w:sz w:val="24"/>
+          <w:szCs w:val="24"/>
+          <w:lang w:val="en-US"/>
+          <w14:ligatures w14:val="standardContextual"/>
+        </w:rPr>
+      </w:pPr>
+      <w:hyperlink w:anchor="_Toc193143018" w:history="1">
+        <w:r>
+          <w:rPr>
+            <w:rStyle w:val="Hiperligao"/>
+            <w:rFonts w:ascii="Calibri Light" w:hAnsi="Calibri Light" w:cs="Calibri Light"/>
+            <w:noProof/>
+          </w:rPr>
+          <w:t>Transação SE24</w:t>
+        </w:r>
+        <w:r>
+          <w:rPr>
+            <w:noProof/>
+            <w:webHidden/>
+          </w:rPr>
+          <w:tab/>
+        </w:r>
+        <w:r>
+          <w:rPr>
+            <w:noProof/>
+            <w:webHidden/>
+          </w:rPr>
+          <w:fldChar w:fldCharType="begin"/>
+        </w:r>
+        <w:r>
+          <w:rPr>
+            <w:noProof/>
+            <w:webHidden/>
+          </w:rPr>
+          <w:instrText xml:space="preserve"> PAGEREF _Toc193143018 \h </w:instrText>
+        </w:r>
+        <w:r>
+          <w:rPr>
+            <w:noProof/>
+            <w:webHidden/>
+          </w:rPr>
+        </w:r>
+        <w:r>
+          <w:rPr>
+            <w:noProof/>
+            <w:webHidden/>
+          </w:rPr>
+          <w:fldChar w:fldCharType="separate"/>
+        </w:r>
+        <w:r>
+          <w:rPr>
+            <w:noProof/>
+            <w:webHidden/>
+          </w:rPr>
+          <w:t>6</w:t>
+        </w:r>
+        <w:r>
+          <w:rPr>
+            <w:noProof/>
+            <w:webHidden/>
+          </w:rPr>
+          <w:fldChar w:fldCharType="end"/>
+        </w:r>
+      </w:hyperlink>
+    </w:p>
+    <w:p>
+      <w:pPr>
+        <w:pStyle w:val="ndice2"/>
+        <w:tabs>
+          <w:tab w:val="right" w:leader="dot" w:pos="11334"/>
+        </w:tabs>
+        <w:rPr>
+          <w:rFonts w:asciiTheme="minorHAnsi" w:eastAsiaTheme="minorEastAsia" w:hAnsiTheme="minorHAnsi" w:cstheme="minorBidi"/>
+          <w:b w:val="0"/>
+          <w:bCs w:val="0"/>
+          <w:noProof/>
+          <w:kern w:val="2"/>
+          <w:sz w:val="24"/>
+          <w:szCs w:val="24"/>
+          <w:lang w:val="en-US"/>
+          <w14:ligatures w14:val="standardContextual"/>
+        </w:rPr>
+      </w:pPr>
+      <w:hyperlink w:anchor="_Toc193143019" w:history="1">
+        <w:r>
+          <w:rPr>
+            <w:rStyle w:val="Hiperligao"/>
+            <w:rFonts w:ascii="Calibri Light" w:hAnsi="Calibri Light" w:cs="Calibri Light"/>
+            <w:noProof/>
+          </w:rPr>
+          <w:t>Transação SE38</w:t>
+        </w:r>
+        <w:r>
+          <w:rPr>
+            <w:noProof/>
+            <w:webHidden/>
+          </w:rPr>
+          <w:tab/>
+        </w:r>
+        <w:r>
+          <w:rPr>
+            <w:noProof/>
+            <w:webHidden/>
+          </w:rPr>
+          <w:fldChar w:fldCharType="begin"/>
+        </w:r>
+        <w:r>
+          <w:rPr>
+            <w:noProof/>
+            <w:webHidden/>
+          </w:rPr>
+          <w:instrText xml:space="preserve"> PAGEREF _Toc193143019 \h </w:instrText>
+        </w:r>
+        <w:r>
+          <w:rPr>
+            <w:noProof/>
+            <w:webHidden/>
+          </w:rPr>
+        </w:r>
+        <w:r>
+          <w:rPr>
+            <w:noProof/>
+            <w:webHidden/>
+          </w:rPr>
+          <w:fldChar w:fldCharType="separate"/>
+        </w:r>
+        <w:r>
+          <w:rPr>
+            <w:noProof/>
+            <w:webHidden/>
+          </w:rPr>
+          <w:t>6</w:t>
+        </w:r>
+        <w:r>
+          <w:rPr>
+            <w:noProof/>
+            <w:webHidden/>
+          </w:rPr>
+          <w:fldChar w:fldCharType="end"/>
+        </w:r>
+      </w:hyperlink>
+    </w:p>
+    <w:p>
+      <w:pPr>
+        <w:pStyle w:val="ndice1"/>
         <w:sectPr>
           <w:footerReference w:type="default" r:id="rId8"/>
           <w:type w:val="continuous"/>
@@ -856,7 +1206,7 @@
           <w:color w:val="4F81BD" w:themeColor="accent1"/>
         </w:rPr>
       </w:pPr>
-      <w:bookmarkStart w:id="0" w:name="_Toc192863042"/>
+      <w:bookmarkStart w:id="0" w:name="_Toc193143013"/>
       <w:r>
         <w:rPr>
           <w:color w:val="4F81BD" w:themeColor="accent1"/>
@@ -869,7 +1219,7 @@
     <w:p>
       <w:pPr>
         <w:spacing w:before="240" w:after="240" w:line="360" w:lineRule="auto"/>
-        <w:ind w:left="900"/>
+        <w:ind w:left="900" w:right="544"/>
         <w:jc w:val="both"/>
       </w:pPr>
       <w:r>
@@ -924,6 +1274,7 @@
           <w:numId w:val="57"/>
         </w:numPr>
         <w:spacing w:before="240" w:after="240" w:line="360" w:lineRule="auto"/>
+        <w:ind w:right="544"/>
         <w:jc w:val="both"/>
       </w:pPr>
       <w:r>
@@ -944,6 +1295,7 @@
           <w:numId w:val="57"/>
         </w:numPr>
         <w:spacing w:before="240" w:after="240" w:line="360" w:lineRule="auto"/>
+        <w:ind w:right="544"/>
         <w:jc w:val="both"/>
       </w:pPr>
       <w:r>
@@ -976,14 +1328,7 @@
           <w:b/>
           <w:bCs/>
         </w:rPr>
-        <w:t>mostrados</w:t>
-      </w:r>
-      <w:r>
-        <w:rPr>
-          <w:b/>
-          <w:bCs/>
-        </w:rPr>
-        <w:t xml:space="preserve"> e manipulados</w:t>
+        <w:t>mostrados e manipulados</w:t>
       </w:r>
       <w:r>
         <w:t xml:space="preserve"> por meio</w:t>
@@ -1013,6 +1358,7 @@
           <w:numId w:val="57"/>
         </w:numPr>
         <w:spacing w:before="240" w:after="240" w:line="360" w:lineRule="auto"/>
+        <w:ind w:right="544"/>
         <w:jc w:val="both"/>
       </w:pPr>
       <w:r>
@@ -1030,6 +1376,7 @@
           <w:numId w:val="57"/>
         </w:numPr>
         <w:spacing w:before="240" w:after="240" w:line="360" w:lineRule="auto"/>
+        <w:ind w:right="544"/>
         <w:jc w:val="both"/>
       </w:pPr>
       <w:r>
@@ -1083,6 +1430,7 @@
           <w:numId w:val="57"/>
         </w:numPr>
         <w:spacing w:before="240" w:after="240" w:line="360" w:lineRule="auto"/>
+        <w:ind w:right="544"/>
         <w:jc w:val="both"/>
       </w:pPr>
       <w:r>
@@ -1100,6 +1448,7 @@
           <w:numId w:val="57"/>
         </w:numPr>
         <w:spacing w:before="240" w:after="240" w:line="360" w:lineRule="auto"/>
+        <w:ind w:right="544"/>
         <w:jc w:val="both"/>
       </w:pPr>
       <w:r>
@@ -1164,7 +1513,7 @@
           <w:color w:val="4F81BD" w:themeColor="accent1"/>
         </w:rPr>
       </w:pPr>
-      <w:bookmarkStart w:id="1" w:name="_Toc192863043"/>
+      <w:bookmarkStart w:id="1" w:name="_Toc193143014"/>
       <w:r>
         <w:rPr>
           <w:color w:val="4F81BD" w:themeColor="accent1"/>
@@ -1183,7 +1532,7 @@
     <w:p>
       <w:pPr>
         <w:spacing w:before="240" w:after="240" w:line="360" w:lineRule="auto"/>
-        <w:ind w:left="900"/>
+        <w:ind w:left="900" w:right="544"/>
         <w:jc w:val="both"/>
       </w:pPr>
       <w:r>
@@ -1227,19 +1576,7 @@
         <w:t>diferentes</w:t>
       </w:r>
       <w:r>
-        <w:t xml:space="preserve"> ambientes do sistema (por exemplo, de desenvolvimento para qualidade e depois para produção). Elas garantem que as personalizações </w:t>
-      </w:r>
-      <w:r>
-        <w:t>dos</w:t>
-      </w:r>
-      <w:r>
-        <w:t xml:space="preserve"> novos desenvolvimentos sejam </w:t>
-      </w:r>
-      <w:r>
-        <w:t>transferidas</w:t>
-      </w:r>
-      <w:r>
-        <w:t xml:space="preserve"> de forma </w:t>
+        <w:t xml:space="preserve"> ambientes do sistema (por exemplo, de desenvolvimento para qualidade e depois para produção). Elas garantem que as personalizações dos novos desenvolvimentos sejam transferidas de forma </w:t>
       </w:r>
       <w:r>
         <w:rPr>
@@ -1265,7 +1602,7 @@
     <w:p>
       <w:pPr>
         <w:spacing w:before="240" w:after="240" w:line="360" w:lineRule="auto"/>
-        <w:ind w:left="900"/>
+        <w:ind w:left="900" w:right="544"/>
         <w:jc w:val="both"/>
       </w:pPr>
       <w:r>
@@ -1300,6 +1637,7 @@
           <w:numId w:val="60"/>
         </w:numPr>
         <w:spacing w:before="240" w:after="240" w:line="360" w:lineRule="auto"/>
+        <w:ind w:right="544"/>
         <w:jc w:val="both"/>
         <w:rPr>
           <w:b/>
@@ -1318,7 +1656,7 @@
       <w:pPr>
         <w:pStyle w:val="PargrafodaLista"/>
         <w:spacing w:before="240" w:after="240" w:line="360" w:lineRule="auto"/>
-        <w:ind w:left="1620"/>
+        <w:ind w:left="1620" w:right="544"/>
         <w:jc w:val="both"/>
         <w:rPr>
           <w:b/>
@@ -1337,13 +1675,11 @@
           <w:numId w:val="62"/>
         </w:numPr>
         <w:spacing w:line="360" w:lineRule="auto"/>
+        <w:ind w:right="544"/>
         <w:jc w:val="both"/>
       </w:pPr>
       <w:r>
-        <w:t>Programas ABAP</w:t>
-      </w:r>
-      <w:r>
-        <w:t>;</w:t>
+        <w:t>Programas ABAP;</w:t>
       </w:r>
     </w:p>
     <w:p>
@@ -1354,13 +1690,11 @@
           <w:numId w:val="62"/>
         </w:numPr>
         <w:spacing w:line="360" w:lineRule="auto"/>
+        <w:ind w:right="544"/>
         <w:jc w:val="both"/>
       </w:pPr>
       <w:r>
-        <w:t>Funções e módulos de função</w:t>
-      </w:r>
-      <w:r>
-        <w:t>;</w:t>
+        <w:t>Funções e módulos de função;</w:t>
       </w:r>
     </w:p>
     <w:p>
@@ -1371,13 +1705,11 @@
           <w:numId w:val="62"/>
         </w:numPr>
         <w:spacing w:line="360" w:lineRule="auto"/>
+        <w:ind w:right="544"/>
         <w:jc w:val="both"/>
       </w:pPr>
       <w:r>
-        <w:t>Classes e métodos</w:t>
-      </w:r>
-      <w:r>
-        <w:t>;</w:t>
+        <w:t>Classes e métodos;</w:t>
       </w:r>
     </w:p>
     <w:p>
@@ -1388,19 +1720,17 @@
           <w:numId w:val="62"/>
         </w:numPr>
         <w:spacing w:line="360" w:lineRule="auto"/>
+        <w:ind w:right="544"/>
         <w:jc w:val="both"/>
       </w:pPr>
       <w:r>
-        <w:t>Dicionário de Dados</w:t>
-      </w:r>
-      <w:r>
-        <w:t>;</w:t>
+        <w:t>Dicionário de Dados;</w:t>
       </w:r>
     </w:p>
     <w:p>
       <w:pPr>
         <w:spacing w:before="240" w:after="240" w:line="360" w:lineRule="auto"/>
-        <w:ind w:left="900"/>
+        <w:ind w:left="900" w:right="544"/>
         <w:jc w:val="both"/>
       </w:pPr>
     </w:p>
@@ -1412,6 +1742,7 @@
           <w:numId w:val="60"/>
         </w:numPr>
         <w:spacing w:before="240" w:after="240" w:line="360" w:lineRule="auto"/>
+        <w:ind w:right="544"/>
         <w:jc w:val="both"/>
         <w:rPr>
           <w:b/>
@@ -1430,7 +1761,7 @@
       <w:pPr>
         <w:pStyle w:val="PargrafodaLista"/>
         <w:spacing w:before="240" w:after="240" w:line="360" w:lineRule="auto"/>
-        <w:ind w:left="1620"/>
+        <w:ind w:left="1620" w:right="544"/>
         <w:jc w:val="both"/>
       </w:pPr>
       <w:r>
@@ -1445,6 +1776,7 @@
           <w:numId w:val="61"/>
         </w:numPr>
         <w:spacing w:line="360" w:lineRule="auto"/>
+        <w:ind w:right="544"/>
         <w:jc w:val="both"/>
       </w:pPr>
       <w:r>
@@ -1459,6 +1791,7 @@
           <w:numId w:val="61"/>
         </w:numPr>
         <w:spacing w:line="360" w:lineRule="auto"/>
+        <w:ind w:right="544"/>
         <w:jc w:val="both"/>
       </w:pPr>
       <w:r>
@@ -1473,6 +1806,7 @@
           <w:numId w:val="61"/>
         </w:numPr>
         <w:spacing w:line="360" w:lineRule="auto"/>
+        <w:ind w:right="544"/>
         <w:jc w:val="both"/>
       </w:pPr>
       <w:r>
@@ -1509,7 +1843,7 @@
           <w:color w:val="4F81BD" w:themeColor="accent1"/>
         </w:rPr>
       </w:pPr>
-      <w:bookmarkStart w:id="2" w:name="_Toc192863044"/>
+      <w:bookmarkStart w:id="2" w:name="_Toc193143015"/>
       <w:r>
         <w:rPr>
           <w:color w:val="4F81BD" w:themeColor="accent1"/>
@@ -1522,7 +1856,7 @@
     <w:p>
       <w:pPr>
         <w:spacing w:before="240" w:after="240" w:line="360" w:lineRule="auto"/>
-        <w:ind w:left="900"/>
+        <w:ind w:left="900" w:right="544"/>
         <w:jc w:val="both"/>
       </w:pPr>
       <w:r>
@@ -1562,7 +1896,7 @@
     <w:p>
       <w:pPr>
         <w:spacing w:before="240" w:after="240" w:line="360" w:lineRule="auto"/>
-        <w:ind w:left="900"/>
+        <w:ind w:left="900" w:right="544"/>
         <w:jc w:val="both"/>
       </w:pPr>
       <w:r>
@@ -1577,6 +1911,7 @@
           <w:numId w:val="66"/>
         </w:numPr>
         <w:spacing w:before="240" w:after="240" w:line="360" w:lineRule="auto"/>
+        <w:ind w:right="544"/>
         <w:jc w:val="both"/>
         <w:rPr>
           <w:b/>
@@ -1595,7 +1930,7 @@
       <w:pPr>
         <w:pStyle w:val="PargrafodaLista"/>
         <w:spacing w:before="240" w:after="240" w:line="360" w:lineRule="auto"/>
-        <w:ind w:left="1620"/>
+        <w:ind w:left="1620" w:right="544"/>
         <w:jc w:val="both"/>
       </w:pPr>
       <w:r>
@@ -1613,6 +1948,7 @@
           <w:tab w:val="num" w:pos="720"/>
         </w:tabs>
         <w:spacing w:line="360" w:lineRule="auto"/>
+        <w:ind w:right="544"/>
         <w:jc w:val="both"/>
       </w:pPr>
       <w:r>
@@ -1633,6 +1969,7 @@
           <w:tab w:val="num" w:pos="720"/>
         </w:tabs>
         <w:spacing w:line="360" w:lineRule="auto"/>
+        <w:ind w:right="544"/>
         <w:jc w:val="both"/>
       </w:pPr>
       <w:r>
@@ -1653,6 +1990,7 @@
           <w:tab w:val="num" w:pos="720"/>
         </w:tabs>
         <w:spacing w:line="360" w:lineRule="auto"/>
+        <w:ind w:right="544"/>
         <w:jc w:val="both"/>
       </w:pPr>
       <w:r>
@@ -1676,6 +2014,7 @@
           <w:tab w:val="num" w:pos="720"/>
         </w:tabs>
         <w:spacing w:line="360" w:lineRule="auto"/>
+        <w:ind w:right="544"/>
         <w:jc w:val="both"/>
       </w:pPr>
       <w:r>
@@ -1693,6 +2032,7 @@
           <w:numId w:val="66"/>
         </w:numPr>
         <w:spacing w:before="240" w:after="240" w:line="360" w:lineRule="auto"/>
+        <w:ind w:right="544"/>
         <w:jc w:val="both"/>
         <w:rPr>
           <w:b/>
@@ -1711,7 +2051,7 @@
       <w:pPr>
         <w:pStyle w:val="PargrafodaLista"/>
         <w:spacing w:before="240" w:after="240" w:line="360" w:lineRule="auto"/>
-        <w:ind w:left="1620"/>
+        <w:ind w:left="1620" w:right="544"/>
         <w:jc w:val="both"/>
       </w:pPr>
       <w:r>
@@ -1729,6 +2069,7 @@
           <w:tab w:val="num" w:pos="720"/>
         </w:tabs>
         <w:spacing w:line="360" w:lineRule="auto"/>
+        <w:ind w:right="544"/>
         <w:jc w:val="both"/>
       </w:pPr>
       <w:r>
@@ -1749,6 +2090,7 @@
           <w:tab w:val="num" w:pos="720"/>
         </w:tabs>
         <w:spacing w:line="360" w:lineRule="auto"/>
+        <w:ind w:right="544"/>
         <w:jc w:val="both"/>
       </w:pPr>
       <w:r>
@@ -1769,6 +2111,7 @@
           <w:tab w:val="num" w:pos="720"/>
         </w:tabs>
         <w:spacing w:line="360" w:lineRule="auto"/>
+        <w:ind w:right="544"/>
         <w:jc w:val="both"/>
       </w:pPr>
       <w:r>
@@ -1789,6 +2132,7 @@
           <w:tab w:val="num" w:pos="720"/>
         </w:tabs>
         <w:spacing w:line="360" w:lineRule="auto"/>
+        <w:ind w:right="544"/>
         <w:jc w:val="both"/>
       </w:pPr>
       <w:r>
@@ -1806,6 +2150,7 @@
           <w:numId w:val="66"/>
         </w:numPr>
         <w:spacing w:before="240" w:after="240" w:line="360" w:lineRule="auto"/>
+        <w:ind w:right="544"/>
         <w:jc w:val="both"/>
         <w:rPr>
           <w:b/>
@@ -1824,7 +2169,7 @@
       <w:pPr>
         <w:pStyle w:val="PargrafodaLista"/>
         <w:spacing w:before="240" w:after="240" w:line="360" w:lineRule="auto"/>
-        <w:ind w:left="1620"/>
+        <w:ind w:left="1620" w:right="544"/>
         <w:jc w:val="both"/>
       </w:pPr>
       <w:r>
@@ -1848,6 +2193,7 @@
           <w:tab w:val="num" w:pos="720"/>
         </w:tabs>
         <w:spacing w:line="360" w:lineRule="auto"/>
+        <w:ind w:right="544"/>
         <w:jc w:val="both"/>
       </w:pPr>
       <w:r>
@@ -1868,6 +2214,7 @@
           <w:tab w:val="num" w:pos="720"/>
         </w:tabs>
         <w:spacing w:line="360" w:lineRule="auto"/>
+        <w:ind w:right="544"/>
         <w:jc w:val="both"/>
       </w:pPr>
       <w:r>
@@ -1888,6 +2235,7 @@
           <w:tab w:val="num" w:pos="720"/>
         </w:tabs>
         <w:spacing w:line="360" w:lineRule="auto"/>
+        <w:ind w:right="544"/>
         <w:jc w:val="both"/>
       </w:pPr>
       <w:r>
@@ -1908,6 +2256,7 @@
           <w:tab w:val="num" w:pos="720"/>
         </w:tabs>
         <w:spacing w:line="360" w:lineRule="auto"/>
+        <w:ind w:right="544"/>
         <w:jc w:val="both"/>
       </w:pPr>
       <w:r>
@@ -1928,6 +2277,7 @@
           <w:tab w:val="num" w:pos="720"/>
         </w:tabs>
         <w:spacing w:line="360" w:lineRule="auto"/>
+        <w:ind w:right="544"/>
         <w:jc w:val="both"/>
       </w:pPr>
       <w:r>
@@ -1948,6 +2298,7 @@
           <w:tab w:val="num" w:pos="720"/>
         </w:tabs>
         <w:spacing w:line="360" w:lineRule="auto"/>
+        <w:ind w:right="544"/>
         <w:jc w:val="both"/>
       </w:pPr>
       <w:r>
@@ -1975,7 +2326,7 @@
           <w:szCs w:val="28"/>
         </w:rPr>
       </w:pPr>
-      <w:bookmarkStart w:id="3" w:name="_Toc192863045"/>
+      <w:bookmarkStart w:id="3" w:name="_Toc193143016"/>
       <w:r>
         <w:rPr>
           <w:rFonts w:ascii="Calibri Light" w:hAnsi="Calibri Light" w:cs="Calibri Light"/>
@@ -1990,7 +2341,7 @@
     <w:p>
       <w:pPr>
         <w:spacing w:before="240" w:after="240" w:line="360" w:lineRule="auto"/>
-        <w:ind w:left="900"/>
+        <w:ind w:left="900" w:right="544"/>
         <w:jc w:val="both"/>
       </w:pPr>
       <w:r>
@@ -2051,6 +2402,183 @@
       </w:r>
       <w:r>
         <w:t xml:space="preserve"> toda a operação da empresa.</w:t>
+      </w:r>
+    </w:p>
+    <w:p>
+      <w:pPr>
+        <w:spacing w:before="240" w:after="240" w:line="360" w:lineRule="auto"/>
+        <w:ind w:left="900"/>
+        <w:jc w:val="both"/>
+      </w:pPr>
+    </w:p>
+    <w:p>
+      <w:r>
+        <w:br w:type="page"/>
+      </w:r>
+    </w:p>
+    <w:p>
+      <w:pPr>
+        <w:pStyle w:val="Ttulo1"/>
+        <w:spacing w:before="240" w:after="240" w:line="360" w:lineRule="auto"/>
+        <w:rPr>
+          <w:color w:val="4F81BD" w:themeColor="accent1"/>
+        </w:rPr>
+      </w:pPr>
+      <w:bookmarkStart w:id="4" w:name="_Toc193143017"/>
+      <w:r>
+        <w:rPr>
+          <w:color w:val="4F81BD" w:themeColor="accent1"/>
+        </w:rPr>
+        <w:lastRenderedPageBreak/>
+        <w:t>Workbench</w:t>
+      </w:r>
+      <w:bookmarkEnd w:id="4"/>
+    </w:p>
+    <w:p>
+      <w:pPr>
+        <w:pStyle w:val="Ttulo2"/>
+        <w:spacing w:after="240" w:line="360" w:lineRule="auto"/>
+        <w:ind w:firstLine="900"/>
+        <w:jc w:val="both"/>
+        <w:rPr>
+          <w:rFonts w:ascii="Calibri Light" w:hAnsi="Calibri Light" w:cs="Calibri Light"/>
+          <w:sz w:val="28"/>
+          <w:szCs w:val="28"/>
+        </w:rPr>
+      </w:pPr>
+      <w:bookmarkStart w:id="5" w:name="_Toc193143018"/>
+      <w:r>
+        <w:rPr>
+          <w:rFonts w:ascii="Calibri Light" w:hAnsi="Calibri Light" w:cs="Calibri Light"/>
+          <w:sz w:val="28"/>
+          <w:szCs w:val="28"/>
+        </w:rPr>
+        <w:t>Transação SE24</w:t>
+      </w:r>
+      <w:bookmarkEnd w:id="5"/>
+    </w:p>
+    <w:p>
+      <w:pPr>
+        <w:spacing w:before="240" w:after="240" w:line="360" w:lineRule="auto"/>
+        <w:ind w:left="900" w:right="544"/>
+        <w:jc w:val="both"/>
+      </w:pPr>
+      <w:r>
+        <w:t xml:space="preserve">Na hierarquia lógica do SAP ABAP, </w:t>
+      </w:r>
+      <w:r>
+        <w:t>n</w:t>
+      </w:r>
+      <w:r>
+        <w:t xml:space="preserve">a </w:t>
+      </w:r>
+      <w:r>
+        <w:t xml:space="preserve">primeira fase, utiliza-se a </w:t>
+      </w:r>
+      <w:r>
+        <w:t xml:space="preserve">transação SE24 está relacionada com as </w:t>
+      </w:r>
+      <w:r>
+        <w:rPr>
+          <w:b/>
+          <w:bCs/>
+        </w:rPr>
+        <w:t>Classes</w:t>
+      </w:r>
+      <w:r>
+        <w:t xml:space="preserve"> visíveis em todo o sistema. O código desta transação segue um processo predefinido por </w:t>
+      </w:r>
+      <w:r>
+        <w:rPr>
+          <w:b/>
+          <w:bCs/>
+        </w:rPr>
+        <w:t>passos</w:t>
+      </w:r>
+      <w:r>
+        <w:t xml:space="preserve">, tornando-a mais simples de utilizar. No entanto, apenas permite criar classes, não sendo possível executá-las diretamente. Funciona como uma espécie de </w:t>
+      </w:r>
+      <w:r>
+        <w:rPr>
+          <w:b/>
+          <w:bCs/>
+          <w:i/>
+          <w:iCs/>
+        </w:rPr>
+        <w:t>backend</w:t>
+      </w:r>
+      <w:r>
+        <w:t xml:space="preserve"> do sistema.</w:t>
+      </w:r>
+    </w:p>
+    <w:p>
+      <w:pPr>
+        <w:ind w:right="544"/>
+      </w:pPr>
+    </w:p>
+    <w:p>
+      <w:pPr>
+        <w:pStyle w:val="Ttulo2"/>
+        <w:spacing w:after="240" w:line="360" w:lineRule="auto"/>
+        <w:ind w:right="544" w:firstLine="900"/>
+        <w:jc w:val="both"/>
+        <w:rPr>
+          <w:rFonts w:ascii="Calibri Light" w:hAnsi="Calibri Light" w:cs="Calibri Light"/>
+          <w:sz w:val="28"/>
+          <w:szCs w:val="28"/>
+        </w:rPr>
+      </w:pPr>
+      <w:bookmarkStart w:id="6" w:name="_Toc193143019"/>
+      <w:r>
+        <w:rPr>
+          <w:rFonts w:ascii="Calibri Light" w:hAnsi="Calibri Light" w:cs="Calibri Light"/>
+          <w:sz w:val="28"/>
+          <w:szCs w:val="28"/>
+        </w:rPr>
+        <w:t>Transação SE38</w:t>
+      </w:r>
+      <w:bookmarkEnd w:id="6"/>
+    </w:p>
+    <w:p>
+      <w:pPr>
+        <w:spacing w:before="240" w:after="240" w:line="360" w:lineRule="auto"/>
+        <w:ind w:left="900" w:right="544"/>
+        <w:jc w:val="both"/>
+      </w:pPr>
+      <w:r>
+        <w:t xml:space="preserve">Na hierarquia lógica do SAP ABAP, </w:t>
+      </w:r>
+      <w:r>
+        <w:t>n</w:t>
+      </w:r>
+      <w:r>
+        <w:t>a</w:t>
+      </w:r>
+      <w:r>
+        <w:t xml:space="preserve"> segunda fase, utiliza-se a</w:t>
+      </w:r>
+      <w:r>
+        <w:t xml:space="preserve"> transação SE38 pertence ao grupo de </w:t>
+      </w:r>
+      <w:r>
+        <w:rPr>
+          <w:b/>
+          <w:bCs/>
+        </w:rPr>
+        <w:t>Programas, Listagens e Interfaces Visuais</w:t>
+      </w:r>
+      <w:r>
+        <w:t xml:space="preserve">. Esta transação permite criar e editar código de forma </w:t>
+      </w:r>
+      <w:r>
+        <w:rPr>
+          <w:b/>
+          <w:bCs/>
+        </w:rPr>
+        <w:t>livre</w:t>
+      </w:r>
+      <w:r>
+        <w:t>, não sendo necessário seguir passos predefinidos. É utilizada para desenvolver e executar programas diretamente.</w:t>
       </w:r>
     </w:p>
     <w:sectPr>

</xml_diff>